<commit_message>
formato ficha tecnica y curriculum
</commit_message>
<xml_diff>
--- a/Pruebas/pruebaLogin/XLSX/plantillaCurriculum.docx
+++ b/Pruebas/pruebaLogin/XLSX/plantillaCurriculum.docx
@@ -259,16 +259,7 @@
               <w:sz w:val="20"/>
               <w:szCs w:val="20"/>
             </w:rPr>
-            <w:t>_instructo</w:t>
-          </w:r>
-          <w:r>
-            <w:rPr>
-              <w:rFonts w:ascii="Arial" w:hAnsi="Arial" w:cs="Arial"/>
-              <w:i/>
-              <w:sz w:val="20"/>
-              <w:szCs w:val="20"/>
-            </w:rPr>
-            <w:t>r</w:t>
+            <w:t>_instructor</w:t>
           </w:r>
           <w:r>
             <w:rPr>
@@ -536,7 +527,25 @@
               <w:sz w:val="20"/>
               <w:szCs w:val="20"/>
             </w:rPr>
-            <w:t>Llene los campos de la tabla referente a su formación acadeica</w:t>
+            <w:t>Llene los campos de la tabla referente a su formación acade</w:t>
+          </w:r>
+          <w:r>
+            <w:rPr>
+              <w:rFonts w:ascii="Arial" w:hAnsi="Arial" w:cs="Arial"/>
+              <w:i/>
+              <w:sz w:val="20"/>
+              <w:szCs w:val="20"/>
+            </w:rPr>
+            <w:t>m</w:t>
+          </w:r>
+          <w:r>
+            <w:rPr>
+              <w:rFonts w:ascii="Arial" w:hAnsi="Arial" w:cs="Arial"/>
+              <w:i/>
+              <w:sz w:val="20"/>
+              <w:szCs w:val="20"/>
+            </w:rPr>
+            <w:t>ica</w:t>
           </w:r>
         </w:p>
         <w:tbl>

</xml_diff>